<commit_message>
added link to Javascript.info
</commit_message>
<xml_diff>
--- a/Object Models.docx
+++ b/Object Models.docx
@@ -243,6 +243,20 @@
       <w:r>
         <w:t>Event queue (JavaScript)</w:t>
       </w:r>
+      <w:r>
+        <w:br/>
+      </w:r>
+      <w:hyperlink r:id="rId5" w:history="1">
+        <w:r>
+          <w:rPr>
+            <w:rStyle w:val="Hyperlink"/>
+          </w:rPr>
+          <w:t>https://javascript.info/</w:t>
+        </w:r>
+      </w:hyperlink>
+      <w:r>
+        <w:t xml:space="preserve"> </w:t>
+      </w:r>
     </w:p>
     <w:p>
       <w:pPr>
@@ -492,6 +506,7 @@
         </w:numPr>
       </w:pPr>
       <w:r>
+        <w:lastRenderedPageBreak/>
         <w:t>Cycles and self references</w:t>
       </w:r>
     </w:p>
@@ -504,7 +519,6 @@
         </w:numPr>
       </w:pPr>
       <w:r>
-        <w:lastRenderedPageBreak/>
         <w:t>Methods, functions, and lambdas</w:t>
       </w:r>
     </w:p>
@@ -762,6 +776,7 @@
     <w:lsdException w:name="HTML Sample" w:semiHidden="1" w:unhideWhenUsed="1"/>
     <w:lsdException w:name="HTML Typewriter" w:semiHidden="1" w:unhideWhenUsed="1"/>
     <w:lsdException w:name="HTML Variable" w:semiHidden="1" w:unhideWhenUsed="1"/>
+    <w:lsdException w:name="Normal Table" w:semiHidden="1" w:unhideWhenUsed="1"/>
     <w:lsdException w:name="annotation subject" w:semiHidden="1" w:unhideWhenUsed="1"/>
     <w:lsdException w:name="No List" w:semiHidden="1" w:unhideWhenUsed="1"/>
     <w:lsdException w:name="Outline List 1" w:semiHidden="1" w:unhideWhenUsed="1"/>
@@ -808,8 +823,10 @@
     <w:lsdException w:name="Table Subtle 2" w:semiHidden="1" w:unhideWhenUsed="1"/>
     <w:lsdException w:name="Table Web 1" w:semiHidden="1" w:unhideWhenUsed="1"/>
     <w:lsdException w:name="Table Web 2" w:semiHidden="1" w:unhideWhenUsed="1"/>
+    <w:lsdException w:name="Table Web 3" w:semiHidden="1" w:unhideWhenUsed="1"/>
     <w:lsdException w:name="Balloon Text" w:semiHidden="1" w:unhideWhenUsed="1"/>
     <w:lsdException w:name="Table Grid" w:uiPriority="39"/>
+    <w:lsdException w:name="Table Theme" w:semiHidden="1" w:unhideWhenUsed="1"/>
     <w:lsdException w:name="Placeholder Text" w:semiHidden="1"/>
     <w:lsdException w:name="No Spacing" w:uiPriority="1" w:qFormat="1"/>
     <w:lsdException w:name="Light Shading" w:uiPriority="60"/>
@@ -1072,6 +1089,29 @@
       <w:ind w:left="720"/>
       <w:contextualSpacing/>
     </w:pPr>
+  </w:style>
+  <w:style w:type="character" w:styleId="Hyperlink">
+    <w:name w:val="Hyperlink"/>
+    <w:basedOn w:val="DefaultParagraphFont"/>
+    <w:uiPriority w:val="99"/>
+    <w:unhideWhenUsed/>
+    <w:rsid w:val="008F5646"/>
+    <w:rPr>
+      <w:color w:val="0563C1" w:themeColor="hyperlink"/>
+      <w:u w:val="single"/>
+    </w:rPr>
+  </w:style>
+  <w:style w:type="character" w:styleId="UnresolvedMention">
+    <w:name w:val="Unresolved Mention"/>
+    <w:basedOn w:val="DefaultParagraphFont"/>
+    <w:uiPriority w:val="99"/>
+    <w:semiHidden/>
+    <w:unhideWhenUsed/>
+    <w:rsid w:val="008F5646"/>
+    <w:rPr>
+      <w:color w:val="605E5C"/>
+      <w:shd w:val="clear" w:color="auto" w:fill="E1DFDD"/>
+    </w:rPr>
   </w:style>
 </w:styles>
 </file>

</xml_diff>